<commit_message>
revisions to template script
</commit_message>
<xml_diff>
--- a/data-visualization/equity-tracker-3visuals.docx
+++ b/data-visualization/equity-tracker-3visuals.docx
@@ -47,13 +47,13 @@
         <w:pStyle w:val="Date"/>
       </w:pPr>
       <w:r>
-        <w:t xml:space="preserve">July</w:t>
+        <w:t xml:space="preserve">August</w:t>
       </w:r>
       <w:r>
         <w:t xml:space="preserve"> </w:t>
       </w:r>
       <w:r>
-        <w:t xml:space="preserve">25,</w:t>
+        <w:t xml:space="preserve">07,</w:t>
       </w:r>
       <w:r>
         <w:t xml:space="preserve"> </w:t>
@@ -62,7 +62,7 @@
         <w:t xml:space="preserve">2023</w:t>
       </w:r>
     </w:p>
-    <w:bookmarkStart w:id="36" w:name="visuals-for-webpage"/>
+    <w:bookmarkStart w:id="46" w:name="visuals-for-webpage"/>
     <w:p>
       <w:pPr>
         <w:pStyle w:val="Heading1"/>
@@ -160,7 +160,7 @@
       <w:r>
         <w:drawing>
           <wp:inline>
-            <wp:extent cx="3069314" cy="2455451"/>
+            <wp:extent cx="5334000" cy="4267200"/>
             <wp:effectExtent b="0" l="0" r="0" t="0"/>
             <wp:docPr descr="" title="" id="21" name="Picture"/>
             <a:graphic>
@@ -181,7 +181,7 @@
                   <pic:spPr bwMode="auto">
                     <a:xfrm>
                       <a:off x="0" y="0"/>
-                      <a:ext cx="3069314" cy="2455451"/>
+                      <a:ext cx="5334000" cy="4267200"/>
                     </a:xfrm>
                     <a:prstGeom prst="rect">
                       <a:avLst/>
@@ -303,7 +303,7 @@
       <w:r>
         <w:drawing>
           <wp:inline>
-            <wp:extent cx="3069314" cy="2455451"/>
+            <wp:extent cx="5334000" cy="4267200"/>
             <wp:effectExtent b="0" l="0" r="0" t="0"/>
             <wp:docPr descr="" title="" id="27" name="Picture"/>
             <a:graphic>
@@ -324,7 +324,7 @@
                   <pic:spPr bwMode="auto">
                     <a:xfrm>
                       <a:off x="0" y="0"/>
-                      <a:ext cx="3069314" cy="2455451"/>
+                      <a:ext cx="5334000" cy="4267200"/>
                     </a:xfrm>
                     <a:prstGeom prst="rect">
                       <a:avLst/>
@@ -431,7 +431,7 @@
     <w:bookmarkEnd w:id="30"/>
     <w:bookmarkEnd w:id="31"/>
     <w:bookmarkEnd w:id="32"/>
-    <w:bookmarkStart w:id="35" w:name="facet-of-most-recent-data"/>
+    <w:bookmarkStart w:id="39" w:name="facet-of-most-recent-data"/>
     <w:p>
       <w:pPr>
         <w:pStyle w:val="Heading2"/>
@@ -440,7 +440,7 @@
         <w:t xml:space="preserve">2. Facet of most recent data</w:t>
       </w:r>
     </w:p>
-    <w:bookmarkStart w:id="33" w:name="a."/>
+    <w:bookmarkStart w:id="37" w:name="a."/>
     <w:p>
       <w:pPr>
         <w:pStyle w:val="Heading3"/>
@@ -449,8 +449,144 @@
         <w:t xml:space="preserve">a.)</w:t>
       </w:r>
     </w:p>
-    <w:bookmarkEnd w:id="33"/>
-    <w:bookmarkStart w:id="34" w:name="b."/>
+    <w:p>
+      <w:pPr>
+        <w:pStyle w:val="FirstParagraph"/>
+      </w:pPr>
+      <w:r>
+        <w:t xml:space="preserve">Median Household Income</w:t>
+      </w:r>
+    </w:p>
+    <w:p>
+      <w:pPr>
+        <w:pStyle w:val="BodyText"/>
+      </w:pPr>
+      <w:r>
+        <w:t xml:space="preserve">values are adjusted to 2021 dollars</w:t>
+      </w:r>
+    </w:p>
+    <w:p>
+      <w:pPr>
+        <w:pStyle w:val="BodyText"/>
+      </w:pPr>
+      <w:r>
+        <w:drawing>
+          <wp:inline>
+            <wp:extent cx="5334000" cy="2494756"/>
+            <wp:effectExtent b="0" l="0" r="0" t="0"/>
+            <wp:docPr descr="" title="" id="34" name="Picture"/>
+            <a:graphic>
+              <a:graphicData uri="http://schemas.openxmlformats.org/drawingml/2006/picture">
+                <pic:pic>
+                  <pic:nvPicPr>
+                    <pic:cNvPr descr="T:/2023August/equity-tracker-charts/html-outputs/static-images/median-income-column.png" id="35" name="Picture"/>
+                    <pic:cNvPicPr>
+                      <a:picLocks noChangeArrowheads="1" noChangeAspect="1"/>
+                    </pic:cNvPicPr>
+                  </pic:nvPicPr>
+                  <pic:blipFill>
+                    <a:blip r:embed="rId33"/>
+                    <a:stretch>
+                      <a:fillRect/>
+                    </a:stretch>
+                  </pic:blipFill>
+                  <pic:spPr bwMode="auto">
+                    <a:xfrm>
+                      <a:off x="0" y="0"/>
+                      <a:ext cx="5334000" cy="2494756"/>
+                    </a:xfrm>
+                    <a:prstGeom prst="rect">
+                      <a:avLst/>
+                    </a:prstGeom>
+                    <a:noFill/>
+                    <a:ln w="9525">
+                      <a:noFill/>
+                      <a:headEnd/>
+                      <a:tailEnd/>
+                    </a:ln>
+                  </pic:spPr>
+                </pic:pic>
+              </a:graphicData>
+            </a:graphic>
+          </wp:inline>
+        </w:drawing>
+      </w:r>
+    </w:p>
+    <w:p>
+      <w:pPr>
+        <w:pStyle w:val="BodyText"/>
+      </w:pPr>
+      <w:r>
+        <w:t xml:space="preserve">Source: U.S. Census Bureau, American Community Survey (ACS) 5-Year Public Use Microdata Sample (PUMS)</w:t>
+      </w:r>
+    </w:p>
+    <w:p>
+      <w:pPr>
+        <w:numPr>
+          <w:ilvl w:val="0"/>
+          <w:numId w:val="1005"/>
+        </w:numPr>
+        <w:pStyle w:val="Compact"/>
+      </w:pPr>
+      <w:r>
+        <w:t xml:space="preserve">78.8 years: The region’s average life expectancy</w:t>
+      </w:r>
+    </w:p>
+    <w:p>
+      <w:pPr>
+        <w:numPr>
+          <w:ilvl w:val="0"/>
+          <w:numId w:val="1005"/>
+        </w:numPr>
+        <w:pStyle w:val="Compact"/>
+      </w:pPr>
+      <w:r>
+        <w:t xml:space="preserve">80.8 years: The region’s median life expectancy</w:t>
+      </w:r>
+    </w:p>
+    <w:p>
+      <w:pPr>
+        <w:numPr>
+          <w:ilvl w:val="0"/>
+          <w:numId w:val="1005"/>
+        </w:numPr>
+        <w:pStyle w:val="Compact"/>
+      </w:pPr>
+      <w:r>
+        <w:t xml:space="preserve">28.1 years: The difference in the number of years between those living in the census tracts with the highest and lowest life expectancy</w:t>
+      </w:r>
+    </w:p>
+    <w:p>
+      <w:pPr>
+        <w:pStyle w:val="FirstParagraph"/>
+      </w:pPr>
+      <w:r>
+        <w:br/>
+      </w:r>
+    </w:p>
+    <w:bookmarkStart w:id="36" w:name="insights-analysis-2"/>
+    <w:p>
+      <w:pPr>
+        <w:pStyle w:val="Heading4"/>
+      </w:pPr>
+      <w:r>
+        <w:t xml:space="preserve">Insights &amp; Analysis</w:t>
+      </w:r>
+    </w:p>
+    <w:p>
+      <w:pPr>
+        <w:pStyle w:val="FirstParagraph"/>
+      </w:pPr>
+      <w:r>
+        <w:br/>
+      </w:r>
+      <w:r>
+        <w:br/>
+      </w:r>
+    </w:p>
+    <w:bookmarkEnd w:id="36"/>
+    <w:bookmarkEnd w:id="37"/>
+    <w:bookmarkStart w:id="38" w:name="b."/>
     <w:p>
       <w:pPr>
         <w:pStyle w:val="Heading3"/>
@@ -459,9 +595,165 @@
         <w:t xml:space="preserve">b.)</w:t>
       </w:r>
     </w:p>
-    <w:bookmarkEnd w:id="34"/>
-    <w:bookmarkEnd w:id="35"/>
-    <w:bookmarkEnd w:id="36"/>
+    <w:bookmarkEnd w:id="38"/>
+    <w:bookmarkEnd w:id="39"/>
+    <w:bookmarkStart w:id="45" w:name="facet-of-trend-data"/>
+    <w:p>
+      <w:pPr>
+        <w:pStyle w:val="Heading2"/>
+      </w:pPr>
+      <w:r>
+        <w:t xml:space="preserve">3. Facet of trend data</w:t>
+      </w:r>
+    </w:p>
+    <w:bookmarkStart w:id="44" w:name="a.-1"/>
+    <w:p>
+      <w:pPr>
+        <w:pStyle w:val="Heading3"/>
+      </w:pPr>
+      <w:r>
+        <w:t xml:space="preserve">a.)</w:t>
+      </w:r>
+    </w:p>
+    <w:p>
+      <w:pPr>
+        <w:pStyle w:val="FirstParagraph"/>
+      </w:pPr>
+      <w:r>
+        <w:t xml:space="preserve">Median Household Income</w:t>
+      </w:r>
+    </w:p>
+    <w:p>
+      <w:pPr>
+        <w:pStyle w:val="BodyText"/>
+      </w:pPr>
+      <w:r>
+        <w:t xml:space="preserve">values are adjusted to 2021 dollars</w:t>
+      </w:r>
+    </w:p>
+    <w:p>
+      <w:pPr>
+        <w:pStyle w:val="BodyText"/>
+      </w:pPr>
+      <w:r>
+        <w:drawing>
+          <wp:inline>
+            <wp:extent cx="5334000" cy="2494756"/>
+            <wp:effectExtent b="0" l="0" r="0" t="0"/>
+            <wp:docPr descr="" title="" id="41" name="Picture"/>
+            <a:graphic>
+              <a:graphicData uri="http://schemas.openxmlformats.org/drawingml/2006/picture">
+                <pic:pic>
+                  <pic:nvPicPr>
+                    <pic:cNvPr descr="T:/2023August/equity-tracker-charts/html-outputs/static-images/median-income-line.png" id="42" name="Picture"/>
+                    <pic:cNvPicPr>
+                      <a:picLocks noChangeArrowheads="1" noChangeAspect="1"/>
+                    </pic:cNvPicPr>
+                  </pic:nvPicPr>
+                  <pic:blipFill>
+                    <a:blip r:embed="rId40"/>
+                    <a:stretch>
+                      <a:fillRect/>
+                    </a:stretch>
+                  </pic:blipFill>
+                  <pic:spPr bwMode="auto">
+                    <a:xfrm>
+                      <a:off x="0" y="0"/>
+                      <a:ext cx="5334000" cy="2494756"/>
+                    </a:xfrm>
+                    <a:prstGeom prst="rect">
+                      <a:avLst/>
+                    </a:prstGeom>
+                    <a:noFill/>
+                    <a:ln w="9525">
+                      <a:noFill/>
+                      <a:headEnd/>
+                      <a:tailEnd/>
+                    </a:ln>
+                  </pic:spPr>
+                </pic:pic>
+              </a:graphicData>
+            </a:graphic>
+          </wp:inline>
+        </w:drawing>
+      </w:r>
+    </w:p>
+    <w:p>
+      <w:pPr>
+        <w:pStyle w:val="BodyText"/>
+      </w:pPr>
+      <w:r>
+        <w:t xml:space="preserve">Source: U.S. Census Bureau, American Community Survey (ACS) 5-Year Public Use Microdata Sample (PUMS)</w:t>
+      </w:r>
+    </w:p>
+    <w:p>
+      <w:pPr>
+        <w:numPr>
+          <w:ilvl w:val="0"/>
+          <w:numId w:val="1007"/>
+        </w:numPr>
+        <w:pStyle w:val="Compact"/>
+      </w:pPr>
+      <w:r>
+        <w:t xml:space="preserve">78.8 years: The region’s average life expectancy</w:t>
+      </w:r>
+    </w:p>
+    <w:p>
+      <w:pPr>
+        <w:numPr>
+          <w:ilvl w:val="0"/>
+          <w:numId w:val="1007"/>
+        </w:numPr>
+        <w:pStyle w:val="Compact"/>
+      </w:pPr>
+      <w:r>
+        <w:t xml:space="preserve">80.8 years: The region’s median life expectancy</w:t>
+      </w:r>
+    </w:p>
+    <w:p>
+      <w:pPr>
+        <w:numPr>
+          <w:ilvl w:val="0"/>
+          <w:numId w:val="1007"/>
+        </w:numPr>
+        <w:pStyle w:val="Compact"/>
+      </w:pPr>
+      <w:r>
+        <w:t xml:space="preserve">28.1 years: The difference in the number of years between those living in the census tracts with the highest and lowest life expectancy</w:t>
+      </w:r>
+    </w:p>
+    <w:p>
+      <w:pPr>
+        <w:pStyle w:val="FirstParagraph"/>
+      </w:pPr>
+      <w:r>
+        <w:br/>
+      </w:r>
+    </w:p>
+    <w:bookmarkStart w:id="43" w:name="insights-analysis-3"/>
+    <w:p>
+      <w:pPr>
+        <w:pStyle w:val="Heading4"/>
+      </w:pPr>
+      <w:r>
+        <w:t xml:space="preserve">Insights &amp; Analysis</w:t>
+      </w:r>
+    </w:p>
+    <w:p>
+      <w:pPr>
+        <w:pStyle w:val="FirstParagraph"/>
+      </w:pPr>
+      <w:r>
+        <w:br/>
+      </w:r>
+      <w:r>
+        <w:br/>
+      </w:r>
+    </w:p>
+    <w:bookmarkEnd w:id="43"/>
+    <w:bookmarkEnd w:id="44"/>
+    <w:bookmarkEnd w:id="45"/>
+    <w:bookmarkEnd w:id="46"/>
     <w:sectPr/>
   </w:body>
 </w:document>
@@ -796,6 +1088,72 @@
     </w:lvlOverride>
   </w:num>
   <w:num w:numId="1004">
+    <w:abstractNumId w:val="991"/>
+  </w:num>
+  <w:num w:numId="1005">
+    <w:abstractNumId w:val="99411"/>
+    <w:lvlOverride w:ilvl="0">
+      <w:startOverride w:val="1"/>
+    </w:lvlOverride>
+    <w:lvlOverride w:ilvl="1">
+      <w:startOverride w:val="1"/>
+    </w:lvlOverride>
+    <w:lvlOverride w:ilvl="2">
+      <w:startOverride w:val="1"/>
+    </w:lvlOverride>
+    <w:lvlOverride w:ilvl="3">
+      <w:startOverride w:val="1"/>
+    </w:lvlOverride>
+    <w:lvlOverride w:ilvl="4">
+      <w:startOverride w:val="1"/>
+    </w:lvlOverride>
+    <w:lvlOverride w:ilvl="5">
+      <w:startOverride w:val="1"/>
+    </w:lvlOverride>
+    <w:lvlOverride w:ilvl="6">
+      <w:startOverride w:val="1"/>
+    </w:lvlOverride>
+    <w:lvlOverride w:ilvl="7">
+      <w:startOverride w:val="1"/>
+    </w:lvlOverride>
+    <w:lvlOverride w:ilvl="8">
+      <w:startOverride w:val="1"/>
+    </w:lvlOverride>
+  </w:num>
+  <w:num w:numId="1006">
+    <w:abstractNumId w:val="991"/>
+  </w:num>
+  <w:num w:numId="1007">
+    <w:abstractNumId w:val="99411"/>
+    <w:lvlOverride w:ilvl="0">
+      <w:startOverride w:val="1"/>
+    </w:lvlOverride>
+    <w:lvlOverride w:ilvl="1">
+      <w:startOverride w:val="1"/>
+    </w:lvlOverride>
+    <w:lvlOverride w:ilvl="2">
+      <w:startOverride w:val="1"/>
+    </w:lvlOverride>
+    <w:lvlOverride w:ilvl="3">
+      <w:startOverride w:val="1"/>
+    </w:lvlOverride>
+    <w:lvlOverride w:ilvl="4">
+      <w:startOverride w:val="1"/>
+    </w:lvlOverride>
+    <w:lvlOverride w:ilvl="5">
+      <w:startOverride w:val="1"/>
+    </w:lvlOverride>
+    <w:lvlOverride w:ilvl="6">
+      <w:startOverride w:val="1"/>
+    </w:lvlOverride>
+    <w:lvlOverride w:ilvl="7">
+      <w:startOverride w:val="1"/>
+    </w:lvlOverride>
+    <w:lvlOverride w:ilvl="8">
+      <w:startOverride w:val="1"/>
+    </w:lvlOverride>
+  </w:num>
+  <w:num w:numId="1008">
     <w:abstractNumId w:val="991"/>
   </w:num>
 </w:numbering>

</xml_diff>